<commit_message>
mise à jour 13/03/2018 AHISSOU Florent
</commit_message>
<xml_diff>
--- a/web/resources/releve/listeEtudiant.docx
+++ b/web/resources/releve/listeEtudiant.docx
@@ -225,21 +225,23 @@
       <w:tblPr>
         <w:tblStyle w:val="Grilledutableau"/>
         <w:tblpPr w:leftFromText="141" w:rightFromText="141" w:vertAnchor="text" w:horzAnchor="margin" w:tblpY="271"/>
-        <w:tblW w:w="4696" w:type="pct"/>
+        <w:tblW w:w="5209" w:type="pct"/>
         <w:tblLook w:val="04A0" w:firstRow="1" w:lastRow="0" w:firstColumn="1" w:lastColumn="0" w:noHBand="0" w:noVBand="1"/>
       </w:tblPr>
       <w:tblGrid>
-        <w:gridCol w:w="846"/>
-        <w:gridCol w:w="4820"/>
-        <w:gridCol w:w="2126"/>
+        <w:gridCol w:w="990"/>
+        <w:gridCol w:w="1741"/>
+        <w:gridCol w:w="3929"/>
+        <w:gridCol w:w="1983"/>
       </w:tblGrid>
       <w:tr>
         <w:trPr>
-          <w:trHeight w:val="416"/>
+          <w:trHeight w:hRule="exact" w:val="567"/>
         </w:trPr>
         <w:tc>
           <w:tcPr>
-            <w:tcW w:w="543" w:type="pct"/>
+            <w:tcW w:w="572" w:type="pct"/>
+            <w:shd w:val="pct10" w:color="auto" w:fill="auto"/>
           </w:tcPr>
           <w:p>
             <w:pPr>
@@ -273,7 +275,9 @@
         </w:tc>
         <w:tc>
           <w:tcPr>
-            <w:tcW w:w="3093" w:type="pct"/>
+            <w:tcW w:w="1007" w:type="pct"/>
+            <w:shd w:val="pct10" w:color="auto" w:fill="auto"/>
+            <w:vAlign w:val="center"/>
           </w:tcPr>
           <w:p>
             <w:pPr>
@@ -291,13 +295,41 @@
                 <w:sz w:val="24"/>
                 <w:szCs w:val="24"/>
               </w:rPr>
-              <w:t>Nom &amp; Prénom(s)</w:t>
+              <w:t>Matricule</w:t>
             </w:r>
           </w:p>
         </w:tc>
         <w:tc>
           <w:tcPr>
-            <w:tcW w:w="1364" w:type="pct"/>
+            <w:tcW w:w="2273" w:type="pct"/>
+            <w:shd w:val="pct10" w:color="auto" w:fill="auto"/>
+            <w:vAlign w:val="center"/>
+          </w:tcPr>
+          <w:p>
+            <w:pPr>
+              <w:rPr>
+                <w:rFonts w:ascii="Times New Roman" w:hAnsi="Times New Roman" w:cs="Times New Roman"/>
+                <w:b/>
+                <w:sz w:val="24"/>
+                <w:szCs w:val="24"/>
+              </w:rPr>
+            </w:pPr>
+            <w:r>
+              <w:rPr>
+                <w:rFonts w:ascii="Times New Roman" w:hAnsi="Times New Roman" w:cs="Times New Roman"/>
+                <w:b/>
+                <w:sz w:val="24"/>
+                <w:szCs w:val="24"/>
+              </w:rPr>
+              <w:t>Nom &amp; Prénom(s)</w:t>
+            </w:r>
+          </w:p>
+        </w:tc>
+        <w:tc>
+          <w:tcPr>
+            <w:tcW w:w="1147" w:type="pct"/>
+            <w:shd w:val="pct10" w:color="auto" w:fill="auto"/>
+            <w:vAlign w:val="center"/>
           </w:tcPr>
           <w:p>
             <w:pPr>
@@ -322,41 +354,50 @@
       </w:tr>
       <w:tr>
         <w:trPr>
-          <w:trHeight w:val="188"/>
+          <w:trHeight w:hRule="exact" w:val="397"/>
         </w:trPr>
         <w:tc>
           <w:tcPr>
-            <w:tcW w:w="543" w:type="pct"/>
+            <w:tcW w:w="572" w:type="pct"/>
+            <w:vAlign w:val="center"/>
           </w:tcPr>
           <w:p>
             <w:pPr>
               <w:rPr>
                 <w:rFonts w:ascii="Times New Roman" w:hAnsi="Times New Roman" w:cs="Times New Roman"/>
-                <w:sz w:val="16"/>
-                <w:szCs w:val="16"/>
+                <w:sz w:val="20"/>
+                <w:szCs w:val="20"/>
               </w:rPr>
             </w:pPr>
             <w:r>
               <w:rPr>
                 <w:rFonts w:ascii="Times New Roman" w:hAnsi="Times New Roman" w:cs="Times New Roman"/>
-                <w:sz w:val="16"/>
-                <w:szCs w:val="16"/>
+                <w:sz w:val="20"/>
+                <w:szCs w:val="20"/>
               </w:rPr>
               <w:fldChar w:fldCharType="begin"/>
             </w:r>
             <w:r>
               <w:rPr>
                 <w:rFonts w:ascii="Times New Roman" w:hAnsi="Times New Roman" w:cs="Times New Roman"/>
-                <w:sz w:val="16"/>
-                <w:szCs w:val="16"/>
-              </w:rPr>
-              <w:instrText xml:space="preserve"> MERGEFIELD  $T.N </w:instrText>
-            </w:r>
-            <w:r>
-              <w:rPr>
-                <w:rFonts w:ascii="Times New Roman" w:hAnsi="Times New Roman" w:cs="Times New Roman"/>
-                <w:sz w:val="16"/>
-                <w:szCs w:val="16"/>
+                <w:sz w:val="20"/>
+                <w:szCs w:val="20"/>
+              </w:rPr>
+              <w:instrText xml:space="preserve"> MERGEFIELD </w:instrText>
+            </w:r>
+            <w:r>
+              <w:rPr>
+                <w:rFonts w:ascii="Times New Roman" w:hAnsi="Times New Roman" w:cs="Times New Roman"/>
+                <w:sz w:val="20"/>
+                <w:szCs w:val="20"/>
+              </w:rPr>
+              <w:instrText xml:space="preserve">$T.N </w:instrText>
+            </w:r>
+            <w:r>
+              <w:rPr>
+                <w:rFonts w:ascii="Times New Roman" w:hAnsi="Times New Roman" w:cs="Times New Roman"/>
+                <w:sz w:val="20"/>
+                <w:szCs w:val="20"/>
               </w:rPr>
               <w:fldChar w:fldCharType="separate"/>
             </w:r>
@@ -364,16 +405,16 @@
               <w:rPr>
                 <w:rFonts w:ascii="Times New Roman" w:hAnsi="Times New Roman" w:cs="Times New Roman"/>
                 <w:noProof/>
-                <w:sz w:val="16"/>
-                <w:szCs w:val="16"/>
+                <w:sz w:val="20"/>
+                <w:szCs w:val="20"/>
               </w:rPr>
               <w:t>«$T.N»</w:t>
             </w:r>
             <w:r>
               <w:rPr>
                 <w:rFonts w:ascii="Times New Roman" w:hAnsi="Times New Roman" w:cs="Times New Roman"/>
-                <w:sz w:val="16"/>
-                <w:szCs w:val="16"/>
+                <w:sz w:val="20"/>
+                <w:szCs w:val="20"/>
               </w:rPr>
               <w:fldChar w:fldCharType="end"/>
             </w:r>
@@ -381,37 +422,38 @@
         </w:tc>
         <w:tc>
           <w:tcPr>
-            <w:tcW w:w="3093" w:type="pct"/>
+            <w:tcW w:w="1007" w:type="pct"/>
+            <w:vAlign w:val="center"/>
           </w:tcPr>
           <w:p>
             <w:pPr>
               <w:rPr>
                 <w:rFonts w:ascii="Times New Roman" w:hAnsi="Times New Roman" w:cs="Times New Roman"/>
-                <w:sz w:val="18"/>
-                <w:szCs w:val="18"/>
+                <w:sz w:val="20"/>
+                <w:szCs w:val="20"/>
               </w:rPr>
             </w:pPr>
             <w:r>
               <w:rPr>
                 <w:rFonts w:ascii="Times New Roman" w:hAnsi="Times New Roman" w:cs="Times New Roman"/>
-                <w:sz w:val="18"/>
-                <w:szCs w:val="18"/>
+                <w:sz w:val="20"/>
+                <w:szCs w:val="20"/>
               </w:rPr>
               <w:fldChar w:fldCharType="begin"/>
             </w:r>
             <w:r>
               <w:rPr>
                 <w:rFonts w:ascii="Times New Roman" w:hAnsi="Times New Roman" w:cs="Times New Roman"/>
-                <w:sz w:val="18"/>
-                <w:szCs w:val="18"/>
-              </w:rPr>
-              <w:instrText xml:space="preserve"> MERGEFIELD  $T.NP </w:instrText>
-            </w:r>
-            <w:r>
-              <w:rPr>
-                <w:rFonts w:ascii="Times New Roman" w:hAnsi="Times New Roman" w:cs="Times New Roman"/>
-                <w:sz w:val="18"/>
-                <w:szCs w:val="18"/>
+                <w:sz w:val="20"/>
+                <w:szCs w:val="20"/>
+              </w:rPr>
+              <w:instrText xml:space="preserve"> MERGEFIELD  $T.M </w:instrText>
+            </w:r>
+            <w:r>
+              <w:rPr>
+                <w:rFonts w:ascii="Times New Roman" w:hAnsi="Times New Roman" w:cs="Times New Roman"/>
+                <w:sz w:val="20"/>
+                <w:szCs w:val="20"/>
               </w:rPr>
               <w:fldChar w:fldCharType="separate"/>
             </w:r>
@@ -419,16 +461,16 @@
               <w:rPr>
                 <w:rFonts w:ascii="Times New Roman" w:hAnsi="Times New Roman" w:cs="Times New Roman"/>
                 <w:noProof/>
-                <w:sz w:val="18"/>
-                <w:szCs w:val="18"/>
-              </w:rPr>
-              <w:t>«$T.NP»</w:t>
-            </w:r>
-            <w:r>
-              <w:rPr>
-                <w:rFonts w:ascii="Times New Roman" w:hAnsi="Times New Roman" w:cs="Times New Roman"/>
-                <w:sz w:val="18"/>
-                <w:szCs w:val="18"/>
+                <w:sz w:val="20"/>
+                <w:szCs w:val="20"/>
+              </w:rPr>
+              <w:t>«$T.M»</w:t>
+            </w:r>
+            <w:r>
+              <w:rPr>
+                <w:rFonts w:ascii="Times New Roman" w:hAnsi="Times New Roman" w:cs="Times New Roman"/>
+                <w:sz w:val="20"/>
+                <w:szCs w:val="20"/>
               </w:rPr>
               <w:fldChar w:fldCharType="end"/>
             </w:r>
@@ -436,37 +478,94 @@
         </w:tc>
         <w:tc>
           <w:tcPr>
-            <w:tcW w:w="1364" w:type="pct"/>
+            <w:tcW w:w="2273" w:type="pct"/>
+            <w:vAlign w:val="center"/>
           </w:tcPr>
           <w:p>
             <w:pPr>
               <w:rPr>
                 <w:rFonts w:ascii="Times New Roman" w:hAnsi="Times New Roman" w:cs="Times New Roman"/>
-                <w:sz w:val="18"/>
-                <w:szCs w:val="18"/>
+                <w:sz w:val="20"/>
+                <w:szCs w:val="20"/>
               </w:rPr>
             </w:pPr>
             <w:r>
               <w:rPr>
                 <w:rFonts w:ascii="Times New Roman" w:hAnsi="Times New Roman" w:cs="Times New Roman"/>
-                <w:sz w:val="18"/>
-                <w:szCs w:val="18"/>
+                <w:sz w:val="20"/>
+                <w:szCs w:val="20"/>
               </w:rPr>
               <w:fldChar w:fldCharType="begin"/>
             </w:r>
             <w:r>
               <w:rPr>
                 <w:rFonts w:ascii="Times New Roman" w:hAnsi="Times New Roman" w:cs="Times New Roman"/>
-                <w:sz w:val="18"/>
-                <w:szCs w:val="18"/>
+                <w:sz w:val="20"/>
+                <w:szCs w:val="20"/>
+              </w:rPr>
+              <w:instrText xml:space="preserve"> MERGEFIELD  $T.NP </w:instrText>
+            </w:r>
+            <w:r>
+              <w:rPr>
+                <w:rFonts w:ascii="Times New Roman" w:hAnsi="Times New Roman" w:cs="Times New Roman"/>
+                <w:sz w:val="20"/>
+                <w:szCs w:val="20"/>
+              </w:rPr>
+              <w:fldChar w:fldCharType="separate"/>
+            </w:r>
+            <w:r>
+              <w:rPr>
+                <w:rFonts w:ascii="Times New Roman" w:hAnsi="Times New Roman" w:cs="Times New Roman"/>
+                <w:noProof/>
+                <w:sz w:val="20"/>
+                <w:szCs w:val="20"/>
+              </w:rPr>
+              <w:t>«$T.NP»</w:t>
+            </w:r>
+            <w:r>
+              <w:rPr>
+                <w:rFonts w:ascii="Times New Roman" w:hAnsi="Times New Roman" w:cs="Times New Roman"/>
+                <w:sz w:val="20"/>
+                <w:szCs w:val="20"/>
+              </w:rPr>
+              <w:fldChar w:fldCharType="end"/>
+            </w:r>
+          </w:p>
+        </w:tc>
+        <w:tc>
+          <w:tcPr>
+            <w:tcW w:w="1147" w:type="pct"/>
+            <w:vAlign w:val="center"/>
+          </w:tcPr>
+          <w:p>
+            <w:pPr>
+              <w:rPr>
+                <w:rFonts w:ascii="Times New Roman" w:hAnsi="Times New Roman" w:cs="Times New Roman"/>
+                <w:sz w:val="20"/>
+                <w:szCs w:val="20"/>
+              </w:rPr>
+            </w:pPr>
+            <w:r>
+              <w:rPr>
+                <w:rFonts w:ascii="Times New Roman" w:hAnsi="Times New Roman" w:cs="Times New Roman"/>
+                <w:sz w:val="20"/>
+                <w:szCs w:val="20"/>
+              </w:rPr>
+              <w:fldChar w:fldCharType="begin"/>
+            </w:r>
+            <w:r>
+              <w:rPr>
+                <w:rFonts w:ascii="Times New Roman" w:hAnsi="Times New Roman" w:cs="Times New Roman"/>
+                <w:sz w:val="20"/>
+                <w:szCs w:val="20"/>
               </w:rPr>
               <w:instrText xml:space="preserve"> MERGEFIELD  $T.tel </w:instrText>
             </w:r>
             <w:r>
               <w:rPr>
                 <w:rFonts w:ascii="Times New Roman" w:hAnsi="Times New Roman" w:cs="Times New Roman"/>
-                <w:sz w:val="18"/>
-                <w:szCs w:val="18"/>
+                <w:sz w:val="20"/>
+                <w:szCs w:val="20"/>
               </w:rPr>
               <w:fldChar w:fldCharType="separate"/>
             </w:r>
@@ -474,16 +573,16 @@
               <w:rPr>
                 <w:rFonts w:ascii="Times New Roman" w:hAnsi="Times New Roman" w:cs="Times New Roman"/>
                 <w:noProof/>
-                <w:sz w:val="18"/>
-                <w:szCs w:val="18"/>
+                <w:sz w:val="20"/>
+                <w:szCs w:val="20"/>
               </w:rPr>
               <w:t>«$T.tel»</w:t>
             </w:r>
             <w:r>
               <w:rPr>
                 <w:rFonts w:ascii="Times New Roman" w:hAnsi="Times New Roman" w:cs="Times New Roman"/>
-                <w:sz w:val="18"/>
-                <w:szCs w:val="18"/>
+                <w:sz w:val="20"/>
+                <w:szCs w:val="20"/>
               </w:rPr>
               <w:fldChar w:fldCharType="end"/>
             </w:r>
@@ -491,33 +590,6 @@
         </w:tc>
       </w:tr>
     </w:tbl>
-    <w:p>
-      <w:pPr>
-        <w:rPr>
-          <w:rFonts w:ascii="Engravers MT" w:hAnsi="Engravers MT"/>
-          <w:sz w:val="18"/>
-          <w:szCs w:val="18"/>
-        </w:rPr>
-      </w:pPr>
-    </w:p>
-    <w:p>
-      <w:pPr>
-        <w:rPr>
-          <w:rFonts w:ascii="Times New Roman" w:hAnsi="Times New Roman" w:cs="Times New Roman"/>
-          <w:sz w:val="24"/>
-          <w:szCs w:val="24"/>
-        </w:rPr>
-      </w:pPr>
-    </w:p>
-    <w:p>
-      <w:pPr>
-        <w:rPr>
-          <w:rFonts w:ascii="Times New Roman" w:hAnsi="Times New Roman" w:cs="Times New Roman"/>
-          <w:sz w:val="24"/>
-          <w:szCs w:val="24"/>
-        </w:rPr>
-      </w:pPr>
-    </w:p>
     <w:p>
       <w:pPr>
         <w:rPr>
@@ -531,7 +603,7 @@
       <w:tblPr>
         <w:tblStyle w:val="Grilledutableau"/>
         <w:tblpPr w:leftFromText="141" w:rightFromText="141" w:vertAnchor="text" w:horzAnchor="margin" w:tblpXSpec="center" w:tblpY="181"/>
-        <w:tblW w:w="9914" w:type="dxa"/>
+        <w:tblW w:w="9409" w:type="dxa"/>
         <w:tblBorders>
           <w:top w:val="none" w:sz="0" w:space="0" w:color="auto"/>
           <w:left w:val="none" w:sz="0" w:space="0" w:color="auto"/>
@@ -543,17 +615,17 @@
         <w:tblLook w:val="04A0" w:firstRow="1" w:lastRow="0" w:firstColumn="1" w:lastColumn="0" w:noHBand="0" w:noVBand="1"/>
       </w:tblPr>
       <w:tblGrid>
-        <w:gridCol w:w="1271"/>
-        <w:gridCol w:w="4678"/>
-        <w:gridCol w:w="3965"/>
+        <w:gridCol w:w="5394"/>
+        <w:gridCol w:w="4015"/>
       </w:tblGrid>
       <w:tr>
         <w:trPr>
-          <w:trHeight w:val="325"/>
+          <w:trHeight w:hRule="exact" w:val="422"/>
         </w:trPr>
         <w:tc>
           <w:tcPr>
-            <w:tcW w:w="1271" w:type="dxa"/>
+            <w:tcW w:w="5394" w:type="dxa"/>
+            <w:vAlign w:val="center"/>
           </w:tcPr>
           <w:p>
             <w:pPr>
@@ -571,13 +643,54 @@
                 <w:sz w:val="24"/>
                 <w:szCs w:val="24"/>
               </w:rPr>
-              <w:t xml:space="preserve">        </w:t>
+              <w:t xml:space="preserve">       </w:t>
+            </w:r>
+            <w:r>
+              <w:rPr>
+                <w:rFonts w:ascii="Times New Roman" w:hAnsi="Times New Roman" w:cs="Times New Roman"/>
+                <w:b/>
+                <w:sz w:val="24"/>
+                <w:szCs w:val="24"/>
+              </w:rPr>
+              <w:t xml:space="preserve">Édité le  </w:t>
+            </w:r>
+            <w:r>
+              <w:rPr>
+                <w:rFonts w:ascii="Times New Roman" w:hAnsi="Times New Roman" w:cs="Times New Roman"/>
+              </w:rPr>
+              <w:fldChar w:fldCharType="begin"/>
+            </w:r>
+            <w:r>
+              <w:rPr>
+                <w:rFonts w:ascii="Times New Roman" w:hAnsi="Times New Roman" w:cs="Times New Roman"/>
+              </w:rPr>
+              <w:instrText xml:space="preserve"> MERGEFIELD  $d </w:instrText>
+            </w:r>
+            <w:r>
+              <w:rPr>
+                <w:rFonts w:ascii="Times New Roman" w:hAnsi="Times New Roman" w:cs="Times New Roman"/>
+              </w:rPr>
+              <w:fldChar w:fldCharType="separate"/>
+            </w:r>
+            <w:r>
+              <w:rPr>
+                <w:rFonts w:ascii="Times New Roman" w:hAnsi="Times New Roman" w:cs="Times New Roman"/>
+                <w:noProof/>
+              </w:rPr>
+              <w:t>«$d»</w:t>
+            </w:r>
+            <w:r>
+              <w:rPr>
+                <w:rFonts w:ascii="Times New Roman" w:hAnsi="Times New Roman" w:cs="Times New Roman"/>
+              </w:rPr>
+              <w:fldChar w:fldCharType="end"/>
             </w:r>
           </w:p>
         </w:tc>
         <w:tc>
           <w:tcPr>
-            <w:tcW w:w="4678" w:type="dxa"/>
+            <w:tcW w:w="4015" w:type="dxa"/>
+            <w:vAlign w:val="center"/>
           </w:tcPr>
           <w:p>
             <w:pPr>
@@ -595,54 +708,8 @@
                 <w:sz w:val="24"/>
                 <w:szCs w:val="24"/>
               </w:rPr>
-              <w:t xml:space="preserve">Édité le  </w:t>
-            </w:r>
-            <w:r>
-              <w:rPr>
-                <w:rFonts w:ascii="Times New Roman" w:hAnsi="Times New Roman" w:cs="Times New Roman"/>
-              </w:rPr>
-              <w:fldChar w:fldCharType="begin"/>
-            </w:r>
-            <w:r>
-              <w:rPr>
-                <w:rFonts w:ascii="Times New Roman" w:hAnsi="Times New Roman" w:cs="Times New Roman"/>
-              </w:rPr>
-              <w:instrText xml:space="preserve"> MERGEFIELD  $d </w:instrText>
-            </w:r>
-            <w:r>
-              <w:rPr>
-                <w:rFonts w:ascii="Times New Roman" w:hAnsi="Times New Roman" w:cs="Times New Roman"/>
-              </w:rPr>
-              <w:fldChar w:fldCharType="separate"/>
-            </w:r>
-            <w:r>
-              <w:rPr>
-                <w:rFonts w:ascii="Times New Roman" w:hAnsi="Times New Roman" w:cs="Times New Roman"/>
-                <w:noProof/>
-              </w:rPr>
-              <w:t>«$d»</w:t>
-            </w:r>
-            <w:r>
-              <w:rPr>
-                <w:rFonts w:ascii="Times New Roman" w:hAnsi="Times New Roman" w:cs="Times New Roman"/>
-              </w:rPr>
-              <w:fldChar w:fldCharType="end"/>
-            </w:r>
-          </w:p>
-        </w:tc>
-        <w:tc>
-          <w:tcPr>
-            <w:tcW w:w="3965" w:type="dxa"/>
-          </w:tcPr>
-          <w:p>
-            <w:pPr>
-              <w:rPr>
-                <w:rFonts w:ascii="Times New Roman" w:hAnsi="Times New Roman" w:cs="Times New Roman"/>
-                <w:b/>
-                <w:sz w:val="24"/>
-                <w:szCs w:val="24"/>
-              </w:rPr>
-            </w:pPr>
+              <w:t xml:space="preserve">         </w:t>
+            </w:r>
             <w:r>
               <w:rPr>
                 <w:rFonts w:ascii="Times New Roman" w:hAnsi="Times New Roman" w:cs="Times New Roman"/>
@@ -656,15 +723,6 @@
         </w:tc>
       </w:tr>
     </w:tbl>
-    <w:p>
-      <w:pPr>
-        <w:rPr>
-          <w:rFonts w:ascii="Times New Roman" w:hAnsi="Times New Roman" w:cs="Times New Roman"/>
-          <w:sz w:val="24"/>
-          <w:szCs w:val="24"/>
-        </w:rPr>
-      </w:pPr>
-    </w:p>
     <w:p>
       <w:pPr>
         <w:rPr>
@@ -679,19 +737,8 @@
           <w:sz w:val="24"/>
           <w:szCs w:val="24"/>
         </w:rPr>
-        <w:t xml:space="preserve">                      </w:t>
+        <w:t xml:space="preserve">            </w:t>
       </w:r>
-      <w:bookmarkStart w:id="0" w:name="_GoBack"/>
-      <w:bookmarkEnd w:id="0"/>
-    </w:p>
-    <w:p>
-      <w:pPr>
-        <w:rPr>
-          <w:rFonts w:ascii="Times New Roman" w:hAnsi="Times New Roman" w:cs="Times New Roman"/>
-          <w:sz w:val="24"/>
-          <w:szCs w:val="24"/>
-        </w:rPr>
-      </w:pPr>
     </w:p>
     <w:p>
       <w:r>
@@ -700,10 +747,11 @@
           <w:sz w:val="24"/>
           <w:szCs w:val="24"/>
         </w:rPr>
-        <w:t xml:space="preserve">                               </w:t>
+        <w:t xml:space="preserve">                              </w:t>
       </w:r>
+      <w:bookmarkStart w:id="0" w:name="_GoBack"/>
+      <w:bookmarkEnd w:id="0"/>
     </w:p>
-    <w:p/>
     <w:sectPr>
       <w:headerReference w:type="even" r:id="rId6"/>
       <w:headerReference w:type="default" r:id="rId7"/>

</xml_diff>